<commit_message>
added my github name
</commit_message>
<xml_diff>
--- a/cert/Resume.docx
+++ b/cert/Resume.docx
@@ -38,7 +38,7 @@
           <w:sz w:val="36"/>
           <w:szCs w:val="36"/>
         </w:rPr>
-        <w:t xml:space="preserve"> </w:t>
+        <w:tab/>
       </w:r>
       <w:r>
         <w:rPr>
@@ -48,21 +48,45 @@
           <w:sz w:val="36"/>
           <w:szCs w:val="36"/>
         </w:rPr>
-        <w:t xml:space="preserve">| </w:t>
-      </w:r>
-      <w:r>
-        <w:rPr>
-          <w:rFonts w:ascii="Times New Roman" w:hAnsi="Times New Roman" w:cs="Times New Roman"/>
-          <w:b/>
-          <w:bCs/>
-          <w:sz w:val="18"/>
-          <w:szCs w:val="18"/>
-        </w:rPr>
-        <w:t>AWS Certified Solution Architect Associate</w:t>
-      </w:r>
-      <w:r>
-        <w:rPr>
-          <w:rFonts w:ascii="Times New Roman" w:hAnsi="Times New Roman" w:cs="Times New Roman"/>
+        <w:tab/>
+      </w:r>
+      <w:r>
+        <w:rPr>
+          <w:rFonts w:ascii="Times New Roman" w:hAnsi="Times New Roman" w:cs="Times New Roman"/>
+          <w:b/>
+          <w:bCs/>
+          <w:sz w:val="36"/>
+          <w:szCs w:val="36"/>
+        </w:rPr>
+        <w:tab/>
+      </w:r>
+      <w:r>
+        <w:rPr>
+          <w:rFonts w:ascii="Times New Roman" w:hAnsi="Times New Roman" w:cs="Times New Roman"/>
+          <w:b/>
+          <w:bCs/>
+          <w:sz w:val="36"/>
+          <w:szCs w:val="36"/>
+        </w:rPr>
+        <w:tab/>
+      </w:r>
+      <w:r>
+        <w:rPr>
+          <w:rFonts w:ascii="Times New Roman" w:hAnsi="Times New Roman" w:cs="Times New Roman"/>
+          <w:b/>
+          <w:bCs/>
+          <w:sz w:val="36"/>
+          <w:szCs w:val="36"/>
+        </w:rPr>
+        <w:tab/>
+      </w:r>
+      <w:r>
+        <w:rPr>
+          <w:rFonts w:ascii="Times New Roman" w:hAnsi="Times New Roman" w:cs="Times New Roman"/>
+          <w:b/>
+          <w:bCs/>
+          <w:sz w:val="36"/>
+          <w:szCs w:val="36"/>
         </w:rPr>
         <w:tab/>
       </w:r>
@@ -218,6 +242,12 @@
         <w:rPr>
           <w:rFonts w:ascii="Times New Roman" w:hAnsi="Times New Roman" w:cs="Times New Roman"/>
         </w:rPr>
+        <w:t xml:space="preserve">Cloud </w:t>
+      </w:r>
+      <w:r>
+        <w:rPr>
+          <w:rFonts w:ascii="Times New Roman" w:hAnsi="Times New Roman" w:cs="Times New Roman"/>
+        </w:rPr>
         <w:t>Data Engineer</w:t>
       </w:r>
       <w:r>
@@ -406,6 +436,278 @@
     </w:p>
     <w:p>
       <w:pPr>
+        <w:rPr>
+          <w:rFonts w:ascii="Times New Roman" w:hAnsi="Times New Roman" w:cs="Times New Roman"/>
+          <w:b/>
+          <w:bCs/>
+        </w:rPr>
+      </w:pPr>
+      <w:r>
+        <w:rPr>
+          <w:rFonts w:ascii="Times New Roman" w:hAnsi="Times New Roman" w:cs="Times New Roman"/>
+          <w:b/>
+          <w:bCs/>
+        </w:rPr>
+        <w:t>Skills</w:t>
+      </w:r>
+      <w:r>
+        <w:rPr>
+          <w:rFonts w:ascii="Times New Roman" w:hAnsi="Times New Roman" w:cs="Times New Roman"/>
+          <w:b/>
+          <w:bCs/>
+        </w:rPr>
+        <w:t>:</w:t>
+      </w:r>
+    </w:p>
+    <w:p>
+      <w:pPr>
+        <w:spacing w:after="0"/>
+        <w:rPr>
+          <w:rFonts w:ascii="Times New Roman" w:hAnsi="Times New Roman" w:cs="Times New Roman"/>
+        </w:rPr>
+      </w:pPr>
+      <w:r>
+        <w:rPr>
+          <w:rFonts w:ascii="Times New Roman" w:hAnsi="Times New Roman" w:cs="Times New Roman"/>
+          <w:b/>
+          <w:bCs/>
+        </w:rPr>
+        <w:t>Languages</w:t>
+      </w:r>
+      <w:r>
+        <w:rPr>
+          <w:rFonts w:ascii="Times New Roman" w:hAnsi="Times New Roman" w:cs="Times New Roman"/>
+        </w:rPr>
+        <w:t>:</w:t>
+      </w:r>
+      <w:r>
+        <w:rPr>
+          <w:rFonts w:ascii="Times New Roman" w:hAnsi="Times New Roman" w:cs="Times New Roman"/>
+        </w:rPr>
+        <w:t xml:space="preserve"> SQL, Python, R, Java</w:t>
+      </w:r>
+    </w:p>
+    <w:p>
+      <w:pPr>
+        <w:spacing w:after="0"/>
+        <w:rPr>
+          <w:rFonts w:ascii="Times New Roman" w:hAnsi="Times New Roman" w:cs="Times New Roman"/>
+        </w:rPr>
+      </w:pPr>
+      <w:r>
+        <w:rPr>
+          <w:rFonts w:ascii="Times New Roman" w:hAnsi="Times New Roman" w:cs="Times New Roman"/>
+          <w:b/>
+          <w:bCs/>
+        </w:rPr>
+        <w:t>Web Technology</w:t>
+      </w:r>
+      <w:r>
+        <w:rPr>
+          <w:rFonts w:ascii="Times New Roman" w:hAnsi="Times New Roman" w:cs="Times New Roman"/>
+        </w:rPr>
+        <w:t>: HTML, CSS, JavaScript, RESTful API, AJAX, jQuery</w:t>
+      </w:r>
+    </w:p>
+    <w:p>
+      <w:pPr>
+        <w:spacing w:after="0"/>
+        <w:rPr>
+          <w:rFonts w:ascii="Times New Roman" w:hAnsi="Times New Roman" w:cs="Times New Roman"/>
+        </w:rPr>
+      </w:pPr>
+      <w:r>
+        <w:rPr>
+          <w:rFonts w:ascii="Times New Roman" w:hAnsi="Times New Roman" w:cs="Times New Roman"/>
+          <w:b/>
+          <w:bCs/>
+        </w:rPr>
+        <w:t>Database</w:t>
+      </w:r>
+      <w:r>
+        <w:rPr>
+          <w:rFonts w:ascii="Times New Roman" w:hAnsi="Times New Roman" w:cs="Times New Roman"/>
+        </w:rPr>
+        <w:t>: Teradata, Oracle, Hive, MySQL, AWS Redshift</w:t>
+      </w:r>
+    </w:p>
+    <w:p>
+      <w:pPr>
+        <w:spacing w:after="0"/>
+        <w:rPr>
+          <w:rFonts w:ascii="Times New Roman" w:hAnsi="Times New Roman" w:cs="Times New Roman"/>
+        </w:rPr>
+      </w:pPr>
+      <w:r>
+        <w:rPr>
+          <w:rFonts w:ascii="Times New Roman" w:hAnsi="Times New Roman" w:cs="Times New Roman"/>
+          <w:b/>
+          <w:bCs/>
+        </w:rPr>
+        <w:t>NoSQL</w:t>
+      </w:r>
+      <w:r>
+        <w:rPr>
+          <w:rFonts w:ascii="Times New Roman" w:hAnsi="Times New Roman" w:cs="Times New Roman"/>
+        </w:rPr>
+        <w:t>: DynamoDB, MongoDB, Redis</w:t>
+      </w:r>
+    </w:p>
+    <w:p>
+      <w:pPr>
+        <w:spacing w:after="0"/>
+        <w:rPr>
+          <w:rFonts w:ascii="Times New Roman" w:hAnsi="Times New Roman" w:cs="Times New Roman"/>
+        </w:rPr>
+      </w:pPr>
+      <w:r>
+        <w:rPr>
+          <w:rFonts w:ascii="Times New Roman" w:hAnsi="Times New Roman" w:cs="Times New Roman"/>
+          <w:b/>
+          <w:bCs/>
+        </w:rPr>
+        <w:t>AWS</w:t>
+      </w:r>
+      <w:r>
+        <w:rPr>
+          <w:rFonts w:ascii="Times New Roman" w:hAnsi="Times New Roman" w:cs="Times New Roman"/>
+        </w:rPr>
+        <w:t>: S3, EC2, IAM, VPC, API Gateway, Lambda, Glue, Athena, Lake formation, CloudWatch, Redshift Spectrum</w:t>
+      </w:r>
+    </w:p>
+    <w:p>
+      <w:pPr>
+        <w:spacing w:after="0"/>
+        <w:rPr>
+          <w:rFonts w:ascii="Times New Roman" w:hAnsi="Times New Roman" w:cs="Times New Roman"/>
+        </w:rPr>
+      </w:pPr>
+      <w:r>
+        <w:rPr>
+          <w:rFonts w:ascii="Times New Roman" w:hAnsi="Times New Roman" w:cs="Times New Roman"/>
+          <w:b/>
+          <w:bCs/>
+        </w:rPr>
+        <w:t>Tools</w:t>
+      </w:r>
+      <w:r>
+        <w:rPr>
+          <w:rFonts w:ascii="Times New Roman" w:hAnsi="Times New Roman" w:cs="Times New Roman"/>
+        </w:rPr>
+        <w:t xml:space="preserve">: Alteryx, Tableau, Informatica, Apache </w:t>
+      </w:r>
+      <w:proofErr w:type="spellStart"/>
+      <w:r>
+        <w:rPr>
+          <w:rFonts w:ascii="Times New Roman" w:hAnsi="Times New Roman" w:cs="Times New Roman"/>
+        </w:rPr>
+        <w:t>Nifi</w:t>
+      </w:r>
+      <w:proofErr w:type="spellEnd"/>
+    </w:p>
+    <w:p>
+      <w:pPr>
+        <w:spacing w:after="0"/>
+        <w:rPr>
+          <w:rFonts w:ascii="Times New Roman" w:hAnsi="Times New Roman" w:cs="Times New Roman"/>
+        </w:rPr>
+      </w:pPr>
+      <w:r>
+        <w:rPr>
+          <w:rFonts w:ascii="Times New Roman" w:hAnsi="Times New Roman" w:cs="Times New Roman"/>
+          <w:b/>
+          <w:bCs/>
+        </w:rPr>
+        <w:t>ML Packages</w:t>
+      </w:r>
+      <w:r>
+        <w:rPr>
+          <w:rFonts w:ascii="Times New Roman" w:hAnsi="Times New Roman" w:cs="Times New Roman"/>
+        </w:rPr>
+        <w:t xml:space="preserve">: </w:t>
+      </w:r>
+      <w:proofErr w:type="spellStart"/>
+      <w:r>
+        <w:rPr>
+          <w:rFonts w:ascii="Times New Roman" w:hAnsi="Times New Roman" w:cs="Times New Roman"/>
+        </w:rPr>
+        <w:t>Numpy</w:t>
+      </w:r>
+      <w:proofErr w:type="spellEnd"/>
+      <w:r>
+        <w:rPr>
+          <w:rFonts w:ascii="Times New Roman" w:hAnsi="Times New Roman" w:cs="Times New Roman"/>
+        </w:rPr>
+        <w:t xml:space="preserve">, Pandas, </w:t>
+      </w:r>
+      <w:proofErr w:type="spellStart"/>
+      <w:r>
+        <w:rPr>
+          <w:rFonts w:ascii="Times New Roman" w:hAnsi="Times New Roman" w:cs="Times New Roman"/>
+        </w:rPr>
+        <w:t>Scikit</w:t>
+      </w:r>
+      <w:proofErr w:type="spellEnd"/>
+      <w:r>
+        <w:rPr>
+          <w:rFonts w:ascii="Times New Roman" w:hAnsi="Times New Roman" w:cs="Times New Roman"/>
+        </w:rPr>
+        <w:t xml:space="preserve"> learn, Matplotlib, </w:t>
+      </w:r>
+      <w:proofErr w:type="spellStart"/>
+      <w:r>
+        <w:rPr>
+          <w:rFonts w:ascii="Times New Roman" w:hAnsi="Times New Roman" w:cs="Times New Roman"/>
+        </w:rPr>
+        <w:t>Streamlit</w:t>
+      </w:r>
+      <w:proofErr w:type="spellEnd"/>
+      <w:r>
+        <w:rPr>
+          <w:rFonts w:ascii="Times New Roman" w:hAnsi="Times New Roman" w:cs="Times New Roman"/>
+        </w:rPr>
+        <w:t xml:space="preserve">, </w:t>
+      </w:r>
+      <w:proofErr w:type="spellStart"/>
+      <w:r>
+        <w:rPr>
+          <w:rFonts w:ascii="Times New Roman" w:hAnsi="Times New Roman" w:cs="Times New Roman"/>
+        </w:rPr>
+        <w:t>Keras</w:t>
+      </w:r>
+      <w:proofErr w:type="spellEnd"/>
+      <w:r>
+        <w:rPr>
+          <w:rFonts w:ascii="Times New Roman" w:hAnsi="Times New Roman" w:cs="Times New Roman"/>
+        </w:rPr>
+        <w:t>, TensorFlow</w:t>
+      </w:r>
+    </w:p>
+    <w:p>
+      <w:pPr>
+        <w:spacing w:after="0"/>
+        <w:rPr>
+          <w:rFonts w:ascii="Times New Roman" w:hAnsi="Times New Roman" w:cs="Times New Roman"/>
+        </w:rPr>
+      </w:pPr>
+      <w:r>
+        <w:rPr>
+          <w:rFonts w:ascii="Times New Roman" w:hAnsi="Times New Roman" w:cs="Times New Roman"/>
+          <w:b/>
+          <w:bCs/>
+        </w:rPr>
+        <w:t>ML Modeling Algorithms</w:t>
+      </w:r>
+      <w:r>
+        <w:rPr>
+          <w:rFonts w:ascii="Times New Roman" w:hAnsi="Times New Roman" w:cs="Times New Roman"/>
+        </w:rPr>
+        <w:t>: Linear regression, SVM, Random Forest, Naïve Bayes, Decision Tree, Neural Network</w:t>
+      </w:r>
+    </w:p>
+    <w:p>
+      <w:pPr>
+        <w:spacing w:before="240"/>
         <w:rPr>
           <w:rFonts w:ascii="Times New Roman" w:hAnsi="Times New Roman" w:cs="Times New Roman"/>
           <w:b/>
@@ -544,17 +846,7 @@
           <w:b/>
           <w:bCs/>
         </w:rPr>
-        <w:t>natural language processi</w:t>
-      </w:r>
-      <w:bookmarkStart w:id="0" w:name="_GoBack"/>
-      <w:bookmarkEnd w:id="0"/>
-      <w:r>
-        <w:rPr>
-          <w:rFonts w:ascii="Times New Roman" w:hAnsi="Times New Roman" w:cs="Times New Roman"/>
-          <w:b/>
-          <w:bCs/>
-        </w:rPr>
-        <w:t>ng</w:t>
+        <w:t>natural language processing</w:t>
       </w:r>
       <w:r>
         <w:rPr>
@@ -1495,14 +1787,7 @@
         <w:rPr>
           <w:rFonts w:ascii="Times New Roman" w:hAnsi="Times New Roman" w:cs="Times New Roman"/>
         </w:rPr>
-        <w:t xml:space="preserve">occurrence of equipment failure </w:t>
-      </w:r>
-      <w:proofErr w:type="gramStart"/>
-      <w:r>
-        <w:rPr>
-          <w:rFonts w:ascii="Times New Roman" w:hAnsi="Times New Roman" w:cs="Times New Roman"/>
-        </w:rPr>
-        <w:t xml:space="preserve">in </w:t>
+        <w:t xml:space="preserve">occurrence of equipment failure in </w:t>
       </w:r>
       <w:r>
         <w:rPr>
@@ -1514,14 +1799,7 @@
         <w:rPr>
           <w:rFonts w:ascii="Times New Roman" w:hAnsi="Times New Roman" w:cs="Times New Roman"/>
         </w:rPr>
-        <w:t>near future</w:t>
-      </w:r>
-      <w:proofErr w:type="gramEnd"/>
-      <w:r>
-        <w:rPr>
-          <w:rFonts w:ascii="Times New Roman" w:hAnsi="Times New Roman" w:cs="Times New Roman"/>
-        </w:rPr>
-        <w:t>.</w:t>
+        <w:t>near future.</w:t>
       </w:r>
       <w:r>
         <w:rPr>
@@ -1582,10 +1860,11 @@
     </w:p>
     <w:p>
       <w:pPr>
-        <w:pStyle w:val="ListParagraph"/>
         <w:spacing w:after="0"/>
         <w:rPr>
           <w:rFonts w:ascii="Times New Roman" w:hAnsi="Times New Roman" w:cs="Times New Roman"/>
+          <w:b/>
+          <w:bCs/>
         </w:rPr>
       </w:pPr>
     </w:p>
@@ -1593,36 +1872,17 @@
       <w:pPr>
         <w:spacing w:after="0"/>
         <w:rPr>
-          <w:rFonts w:ascii="Times New Roman" w:hAnsi="Times New Roman" w:cs="Times New Roman"/>
-          <w:b/>
-          <w:bCs/>
-        </w:rPr>
-      </w:pPr>
-      <w:r>
-        <w:rPr>
-          <w:rFonts w:ascii="Times New Roman" w:hAnsi="Times New Roman" w:cs="Times New Roman"/>
-          <w:b/>
-          <w:bCs/>
-        </w:rPr>
-        <w:t xml:space="preserve">Academic Projects: </w:t>
-      </w:r>
-      <w:r>
-        <w:rPr>
-          <w:rFonts w:ascii="Times New Roman" w:hAnsi="Times New Roman" w:cs="Times New Roman"/>
-        </w:rPr>
-        <w:t>G</w:t>
-      </w:r>
-      <w:r>
-        <w:rPr>
-          <w:rFonts w:ascii="Times New Roman" w:hAnsi="Times New Roman" w:cs="Times New Roman"/>
-        </w:rPr>
-        <w:t>itHub</w:t>
-      </w:r>
-      <w:r>
-        <w:rPr>
-          <w:rFonts w:ascii="Times New Roman" w:hAnsi="Times New Roman" w:cs="Times New Roman"/>
-        </w:rPr>
-        <w:t xml:space="preserve"> repository link:</w:t>
+          <w:sz w:val="20"/>
+          <w:szCs w:val="20"/>
+        </w:rPr>
+      </w:pPr>
+      <w:r>
+        <w:rPr>
+          <w:rFonts w:ascii="Times New Roman" w:hAnsi="Times New Roman" w:cs="Times New Roman"/>
+          <w:b/>
+          <w:bCs/>
+        </w:rPr>
+        <w:t>Certifications | Verify Link:</w:t>
       </w:r>
       <w:r>
         <w:rPr>
@@ -1636,644 +1896,135 @@
         <w:r>
           <w:rPr>
             <w:rStyle w:val="Hyperlink"/>
-            <w:sz w:val="20"/>
-            <w:szCs w:val="20"/>
           </w:rPr>
-          <w:t>https://github.com/srujanks1995</w:t>
+          <w:t>https://srujanks1995.github.io/profile/index.html#certifications</w:t>
         </w:r>
-      </w:hyperlink>
-    </w:p>
-    <w:p>
-      <w:pPr>
-        <w:spacing w:after="0"/>
-        <w:rPr>
-          <w:rFonts w:ascii="Times New Roman" w:hAnsi="Times New Roman" w:cs="Times New Roman"/>
-          <w:b/>
-          <w:bCs/>
-        </w:rPr>
-      </w:pPr>
-    </w:p>
-    <w:p>
-      <w:pPr>
-        <w:spacing w:after="0"/>
-        <w:rPr>
-          <w:rFonts w:ascii="Times New Roman" w:hAnsi="Times New Roman" w:cs="Times New Roman"/>
-          <w:b/>
-          <w:bCs/>
-        </w:rPr>
-      </w:pPr>
-      <w:r>
-        <w:rPr>
-          <w:rFonts w:ascii="Times New Roman" w:hAnsi="Times New Roman" w:cs="Times New Roman"/>
-          <w:b/>
-          <w:bCs/>
-        </w:rPr>
-        <w:t>Skills</w:t>
-      </w:r>
-      <w:r>
-        <w:rPr>
-          <w:rFonts w:ascii="Times New Roman" w:hAnsi="Times New Roman" w:cs="Times New Roman"/>
-          <w:b/>
-          <w:bCs/>
-        </w:rPr>
-        <w:t xml:space="preserve"> | </w:t>
-      </w:r>
-    </w:p>
-    <w:p>
-      <w:pPr>
-        <w:spacing w:after="0"/>
-        <w:rPr>
-          <w:rFonts w:ascii="Times New Roman" w:hAnsi="Times New Roman" w:cs="Times New Roman"/>
-          <w:b/>
-          <w:bCs/>
-        </w:rPr>
-      </w:pPr>
-    </w:p>
-    <w:p>
-      <w:pPr>
-        <w:spacing w:after="0"/>
-        <w:rPr>
-          <w:rFonts w:ascii="Times New Roman" w:hAnsi="Times New Roman" w:cs="Times New Roman"/>
-        </w:rPr>
-      </w:pPr>
-      <w:r>
-        <w:rPr>
-          <w:rFonts w:ascii="Times New Roman" w:hAnsi="Times New Roman" w:cs="Times New Roman"/>
-          <w:b/>
-          <w:bCs/>
-        </w:rPr>
-        <w:t>Languages</w:t>
-      </w:r>
-      <w:r>
-        <w:rPr>
-          <w:rFonts w:ascii="Times New Roman" w:hAnsi="Times New Roman" w:cs="Times New Roman"/>
-        </w:rPr>
-        <w:t>:</w:t>
-      </w:r>
-      <w:r>
-        <w:rPr>
-          <w:rFonts w:ascii="Times New Roman" w:hAnsi="Times New Roman" w:cs="Times New Roman"/>
-        </w:rPr>
-        <w:t xml:space="preserve"> SQL, Python, R, C</w:t>
-      </w:r>
-    </w:p>
-    <w:p>
-      <w:pPr>
-        <w:spacing w:after="0"/>
-        <w:rPr>
-          <w:rFonts w:ascii="Times New Roman" w:hAnsi="Times New Roman" w:cs="Times New Roman"/>
-        </w:rPr>
-      </w:pPr>
-      <w:r>
-        <w:rPr>
-          <w:rFonts w:ascii="Times New Roman" w:hAnsi="Times New Roman" w:cs="Times New Roman"/>
-          <w:b/>
-          <w:bCs/>
-        </w:rPr>
-        <w:t>Web Technology</w:t>
-      </w:r>
-      <w:r>
-        <w:rPr>
-          <w:rFonts w:ascii="Times New Roman" w:hAnsi="Times New Roman" w:cs="Times New Roman"/>
-        </w:rPr>
-        <w:t>: HTML, CSS, JavaScript, REST</w:t>
-      </w:r>
-      <w:r>
-        <w:rPr>
-          <w:rFonts w:ascii="Times New Roman" w:hAnsi="Times New Roman" w:cs="Times New Roman"/>
-        </w:rPr>
-        <w:t>ful API, AJAX, jQuery</w:t>
-      </w:r>
-    </w:p>
-    <w:p>
-      <w:pPr>
-        <w:spacing w:after="0"/>
-        <w:rPr>
-          <w:rFonts w:ascii="Times New Roman" w:hAnsi="Times New Roman" w:cs="Times New Roman"/>
-        </w:rPr>
-      </w:pPr>
-      <w:r>
-        <w:rPr>
-          <w:rFonts w:ascii="Times New Roman" w:hAnsi="Times New Roman" w:cs="Times New Roman"/>
-          <w:b/>
-          <w:bCs/>
-        </w:rPr>
-        <w:t>Database</w:t>
-      </w:r>
-      <w:r>
-        <w:rPr>
-          <w:rFonts w:ascii="Times New Roman" w:hAnsi="Times New Roman" w:cs="Times New Roman"/>
-        </w:rPr>
-        <w:t xml:space="preserve">: Teradata, Oracle, </w:t>
-      </w:r>
-      <w:r>
-        <w:rPr>
-          <w:rFonts w:ascii="Times New Roman" w:hAnsi="Times New Roman" w:cs="Times New Roman"/>
-        </w:rPr>
-        <w:t>Hive, MySQL, AWS Redshift</w:t>
-      </w:r>
-    </w:p>
-    <w:p>
-      <w:pPr>
-        <w:spacing w:after="0"/>
-        <w:rPr>
-          <w:rFonts w:ascii="Times New Roman" w:hAnsi="Times New Roman" w:cs="Times New Roman"/>
-        </w:rPr>
-      </w:pPr>
-      <w:r>
-        <w:rPr>
-          <w:rFonts w:ascii="Times New Roman" w:hAnsi="Times New Roman" w:cs="Times New Roman"/>
-          <w:b/>
-          <w:bCs/>
-        </w:rPr>
-        <w:t>NoSQL</w:t>
-      </w:r>
-      <w:r>
-        <w:rPr>
-          <w:rFonts w:ascii="Times New Roman" w:hAnsi="Times New Roman" w:cs="Times New Roman"/>
-        </w:rPr>
-        <w:t>: DynamoDB, MongoDB</w:t>
-      </w:r>
-      <w:r>
-        <w:rPr>
-          <w:rFonts w:ascii="Times New Roman" w:hAnsi="Times New Roman" w:cs="Times New Roman"/>
-        </w:rPr>
-        <w:t>, Redis</w:t>
-      </w:r>
-    </w:p>
-    <w:p>
-      <w:pPr>
-        <w:spacing w:after="0"/>
-        <w:rPr>
-          <w:rFonts w:ascii="Times New Roman" w:hAnsi="Times New Roman" w:cs="Times New Roman"/>
-        </w:rPr>
-      </w:pPr>
-      <w:r>
-        <w:rPr>
-          <w:rFonts w:ascii="Times New Roman" w:hAnsi="Times New Roman" w:cs="Times New Roman"/>
-          <w:b/>
-          <w:bCs/>
-        </w:rPr>
-        <w:t>AWS</w:t>
-      </w:r>
-      <w:r>
-        <w:rPr>
-          <w:rFonts w:ascii="Times New Roman" w:hAnsi="Times New Roman" w:cs="Times New Roman"/>
-        </w:rPr>
-        <w:t xml:space="preserve">: S3, EC2, IAM, </w:t>
-      </w:r>
-      <w:r>
-        <w:rPr>
-          <w:rFonts w:ascii="Times New Roman" w:hAnsi="Times New Roman" w:cs="Times New Roman"/>
-        </w:rPr>
-        <w:t xml:space="preserve">VPC, API Gateway, Lambda, Glue, </w:t>
-      </w:r>
-      <w:r>
-        <w:rPr>
-          <w:rFonts w:ascii="Times New Roman" w:hAnsi="Times New Roman" w:cs="Times New Roman"/>
-        </w:rPr>
-        <w:t>Athena, Lake formation,</w:t>
-      </w:r>
-      <w:r>
-        <w:rPr>
-          <w:rFonts w:ascii="Times New Roman" w:hAnsi="Times New Roman" w:cs="Times New Roman"/>
-        </w:rPr>
-        <w:t xml:space="preserve"> CloudWatch, Redshift Spectrum</w:t>
-      </w:r>
-    </w:p>
-    <w:p>
-      <w:pPr>
-        <w:spacing w:after="0"/>
-        <w:rPr>
-          <w:rFonts w:ascii="Times New Roman" w:hAnsi="Times New Roman" w:cs="Times New Roman"/>
-        </w:rPr>
-      </w:pPr>
-      <w:r>
-        <w:rPr>
-          <w:rFonts w:ascii="Times New Roman" w:hAnsi="Times New Roman" w:cs="Times New Roman"/>
-          <w:b/>
-          <w:bCs/>
-        </w:rPr>
-        <w:t>Tools</w:t>
-      </w:r>
-      <w:r>
-        <w:rPr>
-          <w:rFonts w:ascii="Times New Roman" w:hAnsi="Times New Roman" w:cs="Times New Roman"/>
-        </w:rPr>
-        <w:t xml:space="preserve">: Alteryx, Tableau, </w:t>
-      </w:r>
-      <w:r>
-        <w:rPr>
-          <w:rFonts w:ascii="Times New Roman" w:hAnsi="Times New Roman" w:cs="Times New Roman"/>
-        </w:rPr>
-        <w:t xml:space="preserve">Informatica, Apache </w:t>
-      </w:r>
-      <w:proofErr w:type="spellStart"/>
-      <w:r>
-        <w:rPr>
-          <w:rFonts w:ascii="Times New Roman" w:hAnsi="Times New Roman" w:cs="Times New Roman"/>
-        </w:rPr>
-        <w:t>Nifi</w:t>
-      </w:r>
-      <w:proofErr w:type="spellEnd"/>
-    </w:p>
-    <w:p>
-      <w:pPr>
-        <w:spacing w:after="0"/>
-        <w:rPr>
-          <w:rFonts w:ascii="Times New Roman" w:hAnsi="Times New Roman" w:cs="Times New Roman"/>
-        </w:rPr>
-      </w:pPr>
-      <w:r>
-        <w:rPr>
-          <w:rFonts w:ascii="Times New Roman" w:hAnsi="Times New Roman" w:cs="Times New Roman"/>
-          <w:b/>
-          <w:bCs/>
-        </w:rPr>
-        <w:t>ML Packages</w:t>
-      </w:r>
-      <w:r>
-        <w:rPr>
-          <w:rFonts w:ascii="Times New Roman" w:hAnsi="Times New Roman" w:cs="Times New Roman"/>
-        </w:rPr>
-        <w:t xml:space="preserve">: </w:t>
-      </w:r>
-      <w:proofErr w:type="spellStart"/>
-      <w:r>
-        <w:rPr>
-          <w:rFonts w:ascii="Times New Roman" w:hAnsi="Times New Roman" w:cs="Times New Roman"/>
-        </w:rPr>
-        <w:t>Numpy</w:t>
-      </w:r>
-      <w:proofErr w:type="spellEnd"/>
-      <w:r>
-        <w:rPr>
-          <w:rFonts w:ascii="Times New Roman" w:hAnsi="Times New Roman" w:cs="Times New Roman"/>
-        </w:rPr>
-        <w:t xml:space="preserve">, Pandas, </w:t>
-      </w:r>
-      <w:proofErr w:type="spellStart"/>
-      <w:r>
-        <w:rPr>
-          <w:rFonts w:ascii="Times New Roman" w:hAnsi="Times New Roman" w:cs="Times New Roman"/>
-        </w:rPr>
-        <w:t>Scikit</w:t>
-      </w:r>
-      <w:proofErr w:type="spellEnd"/>
-      <w:r>
-        <w:rPr>
-          <w:rFonts w:ascii="Times New Roman" w:hAnsi="Times New Roman" w:cs="Times New Roman"/>
-        </w:rPr>
-        <w:t xml:space="preserve"> </w:t>
-      </w:r>
-      <w:r>
-        <w:rPr>
-          <w:rFonts w:ascii="Times New Roman" w:hAnsi="Times New Roman" w:cs="Times New Roman"/>
-        </w:rPr>
-        <w:t>l</w:t>
-      </w:r>
-      <w:r>
-        <w:rPr>
-          <w:rFonts w:ascii="Times New Roman" w:hAnsi="Times New Roman" w:cs="Times New Roman"/>
-        </w:rPr>
-        <w:t xml:space="preserve">earn, Matplotlib, </w:t>
-      </w:r>
-      <w:proofErr w:type="spellStart"/>
-      <w:r>
-        <w:rPr>
-          <w:rFonts w:ascii="Times New Roman" w:hAnsi="Times New Roman" w:cs="Times New Roman"/>
-        </w:rPr>
-        <w:t>Streamlit</w:t>
-      </w:r>
-      <w:proofErr w:type="spellEnd"/>
-      <w:r>
-        <w:rPr>
-          <w:rFonts w:ascii="Times New Roman" w:hAnsi="Times New Roman" w:cs="Times New Roman"/>
-        </w:rPr>
-        <w:t xml:space="preserve">, </w:t>
-      </w:r>
-      <w:proofErr w:type="spellStart"/>
-      <w:r>
-        <w:rPr>
-          <w:rFonts w:ascii="Times New Roman" w:hAnsi="Times New Roman" w:cs="Times New Roman"/>
-        </w:rPr>
-        <w:t>Keras</w:t>
-      </w:r>
-      <w:proofErr w:type="spellEnd"/>
-      <w:r>
-        <w:rPr>
-          <w:rFonts w:ascii="Times New Roman" w:hAnsi="Times New Roman" w:cs="Times New Roman"/>
-        </w:rPr>
-        <w:t>, TensorFlow</w:t>
-      </w:r>
-    </w:p>
-    <w:p>
-      <w:pPr>
-        <w:spacing w:after="0"/>
-        <w:rPr>
-          <w:rFonts w:ascii="Times New Roman" w:hAnsi="Times New Roman" w:cs="Times New Roman"/>
-        </w:rPr>
-      </w:pPr>
-      <w:r>
-        <w:rPr>
-          <w:rFonts w:ascii="Times New Roman" w:hAnsi="Times New Roman" w:cs="Times New Roman"/>
-          <w:b/>
-          <w:bCs/>
-        </w:rPr>
-        <w:t>ML Modeling Algorithms</w:t>
-      </w:r>
-      <w:r>
-        <w:rPr>
-          <w:rFonts w:ascii="Times New Roman" w:hAnsi="Times New Roman" w:cs="Times New Roman"/>
-        </w:rPr>
-        <w:t xml:space="preserve">: </w:t>
-      </w:r>
-      <w:r>
-        <w:rPr>
-          <w:rFonts w:ascii="Times New Roman" w:hAnsi="Times New Roman" w:cs="Times New Roman"/>
-        </w:rPr>
-        <w:t>Linear regression, SVM, Random Forest, Naïve Bayes, Decision Tree</w:t>
-      </w:r>
-      <w:r>
-        <w:rPr>
-          <w:rFonts w:ascii="Times New Roman" w:hAnsi="Times New Roman" w:cs="Times New Roman"/>
-        </w:rPr>
-        <w:t>, Neural Network</w:t>
-      </w:r>
-    </w:p>
-    <w:p>
-      <w:pPr>
-        <w:spacing w:after="0"/>
-        <w:rPr>
-          <w:rFonts w:ascii="Times New Roman" w:hAnsi="Times New Roman" w:cs="Times New Roman"/>
-        </w:rPr>
-      </w:pPr>
-    </w:p>
-    <w:p>
-      <w:pPr>
-        <w:spacing w:after="0"/>
-        <w:rPr>
-          <w:rFonts w:ascii="Times New Roman" w:hAnsi="Times New Roman" w:cs="Times New Roman"/>
-        </w:rPr>
-      </w:pPr>
-    </w:p>
-    <w:p>
-      <w:pPr>
-        <w:spacing w:after="0"/>
-        <w:rPr>
-          <w:rFonts w:ascii="Times New Roman" w:hAnsi="Times New Roman" w:cs="Times New Roman"/>
-          <w:b/>
-          <w:bCs/>
-        </w:rPr>
-      </w:pPr>
-    </w:p>
-    <w:p>
-      <w:pPr>
-        <w:spacing w:after="0"/>
-        <w:rPr>
-          <w:rFonts w:ascii="Times New Roman" w:hAnsi="Times New Roman" w:cs="Times New Roman"/>
-          <w:b/>
-          <w:bCs/>
-        </w:rPr>
-      </w:pPr>
-    </w:p>
-    <w:p>
-      <w:pPr>
-        <w:spacing w:after="0"/>
-        <w:rPr>
-          <w:sz w:val="18"/>
-          <w:szCs w:val="18"/>
-        </w:rPr>
-      </w:pPr>
-      <w:r>
-        <w:rPr>
-          <w:rFonts w:ascii="Times New Roman" w:hAnsi="Times New Roman" w:cs="Times New Roman"/>
-          <w:b/>
-          <w:bCs/>
-        </w:rPr>
-        <w:t>Certifications | Verify Link:</w:t>
-      </w:r>
-      <w:r>
-        <w:rPr>
-          <w:rFonts w:ascii="Times New Roman" w:hAnsi="Times New Roman" w:cs="Times New Roman"/>
-          <w:b/>
-          <w:bCs/>
-        </w:rPr>
-        <w:t xml:space="preserve"> </w:t>
-      </w:r>
-      <w:hyperlink r:id="rId9" w:anchor="Certifications" w:history="1">
         <w:r>
           <w:rPr>
             <w:rStyle w:val="Hyperlink"/>
-            <w:sz w:val="20"/>
-            <w:szCs w:val="20"/>
           </w:rPr>
-          <w:t>https://srujanks1995.github.io/profile/#Certifications</w:t>
+          <w:t xml:space="preserve"> </w:t>
         </w:r>
       </w:hyperlink>
-      <w:r>
-        <w:rPr>
-          <w:sz w:val="20"/>
-          <w:szCs w:val="20"/>
-        </w:rPr>
+    </w:p>
+    <w:p>
+      <w:pPr>
+        <w:spacing w:after="0"/>
+        <w:rPr>
+          <w:rFonts w:ascii="Times New Roman" w:hAnsi="Times New Roman" w:cs="Times New Roman"/>
+          <w:b/>
+          <w:bCs/>
+        </w:rPr>
+      </w:pPr>
+      <w:r>
+        <w:rPr>
+          <w:rFonts w:ascii="Times New Roman" w:hAnsi="Times New Roman" w:cs="Times New Roman"/>
+          <w:b/>
+          <w:bCs/>
+        </w:rPr>
+        <w:t>AWS Certified Solution Architect Associate</w:t>
+      </w:r>
+      <w:r>
+        <w:rPr>
+          <w:rFonts w:ascii="Times New Roman" w:hAnsi="Times New Roman" w:cs="Times New Roman"/>
+          <w:b/>
+          <w:bCs/>
+        </w:rPr>
+        <w:t xml:space="preserve">, </w:t>
+      </w:r>
+      <w:r>
+        <w:rPr>
+          <w:rFonts w:ascii="Times New Roman" w:hAnsi="Times New Roman" w:cs="Times New Roman"/>
+          <w:b/>
+          <w:bCs/>
+        </w:rPr>
+        <w:t>Databricks</w:t>
+      </w:r>
+      <w:r>
+        <w:rPr>
+          <w:rFonts w:ascii="Times New Roman" w:hAnsi="Times New Roman" w:cs="Times New Roman"/>
+          <w:b/>
+          <w:bCs/>
+        </w:rPr>
+        <w:t xml:space="preserve">, </w:t>
+      </w:r>
+      <w:r>
+        <w:rPr>
+          <w:rFonts w:ascii="Times New Roman" w:hAnsi="Times New Roman" w:cs="Times New Roman"/>
+          <w:b/>
+          <w:bCs/>
+        </w:rPr>
+        <w:t>Alteryx</w:t>
+      </w:r>
+      <w:r>
+        <w:rPr>
+          <w:rFonts w:ascii="Times New Roman" w:hAnsi="Times New Roman" w:cs="Times New Roman"/>
+          <w:b/>
+          <w:bCs/>
+        </w:rPr>
+        <w:t xml:space="preserve">, </w:t>
+      </w:r>
+      <w:r>
+        <w:rPr>
+          <w:rFonts w:ascii="Times New Roman" w:hAnsi="Times New Roman" w:cs="Times New Roman"/>
+          <w:b/>
+          <w:bCs/>
+        </w:rPr>
+        <w:t>Tableau</w:t>
+      </w:r>
+      <w:r>
+        <w:rPr>
+          <w:rFonts w:ascii="Times New Roman" w:hAnsi="Times New Roman" w:cs="Times New Roman"/>
+          <w:b/>
+          <w:bCs/>
+        </w:rPr>
+        <w:t>, GCP</w:t>
+      </w:r>
+    </w:p>
+    <w:p>
+      <w:pPr>
+        <w:spacing w:after="0"/>
+        <w:rPr>
+          <w:rFonts w:ascii="Times New Roman" w:hAnsi="Times New Roman" w:cs="Times New Roman"/>
+          <w:b/>
+          <w:bCs/>
+        </w:rPr>
+      </w:pPr>
+    </w:p>
+    <w:p>
+      <w:pPr>
+        <w:spacing w:after="0"/>
+        <w:rPr>
+          <w:rFonts w:ascii="Times New Roman" w:hAnsi="Times New Roman" w:cs="Times New Roman"/>
+          <w:b/>
+          <w:bCs/>
+        </w:rPr>
+      </w:pPr>
+      <w:r>
+        <w:rPr>
+          <w:rFonts w:ascii="Times New Roman" w:hAnsi="Times New Roman" w:cs="Times New Roman"/>
+          <w:b/>
+          <w:bCs/>
+        </w:rPr>
+        <w:t xml:space="preserve">Academic Projects: </w:t>
+      </w:r>
+      <w:hyperlink r:id="rId9" w:history="1">
+        <w:r>
+          <w:rPr>
+            <w:rStyle w:val="Hyperlink"/>
+          </w:rPr>
+          <w:t>https://srujanks1995.github.io/profile/index.html#projects</w:t>
+        </w:r>
+      </w:hyperlink>
+      <w:r>
         <w:t xml:space="preserve"> </w:t>
       </w:r>
-    </w:p>
-    <w:p>
-      <w:pPr>
-        <w:spacing w:after="0"/>
-        <w:rPr>
-          <w:rFonts w:ascii="Times New Roman" w:hAnsi="Times New Roman" w:cs="Times New Roman"/>
-          <w:b/>
-          <w:bCs/>
-        </w:rPr>
-      </w:pPr>
-    </w:p>
-    <w:p>
-      <w:pPr>
-        <w:spacing w:after="0"/>
-        <w:rPr>
-          <w:rFonts w:ascii="Times New Roman" w:hAnsi="Times New Roman" w:cs="Times New Roman"/>
-          <w:b/>
-          <w:bCs/>
-        </w:rPr>
-      </w:pPr>
-      <w:bookmarkStart w:id="1" w:name="_Hlk44609909"/>
-      <w:r>
-        <w:rPr>
-          <w:rFonts w:ascii="Times New Roman" w:hAnsi="Times New Roman" w:cs="Times New Roman"/>
-          <w:b/>
-          <w:bCs/>
-        </w:rPr>
-        <w:t>AWS Certified Solution Architect Associate</w:t>
-      </w:r>
-      <w:r>
-        <w:rPr>
-          <w:rFonts w:ascii="Times New Roman" w:hAnsi="Times New Roman" w:cs="Times New Roman"/>
-          <w:b/>
-          <w:bCs/>
-        </w:rPr>
-        <w:t xml:space="preserve"> </w:t>
-      </w:r>
-    </w:p>
-    <w:bookmarkEnd w:id="1"/>
-    <w:p>
-      <w:pPr>
-        <w:spacing w:after="0"/>
-        <w:rPr>
-          <w:rFonts w:ascii="Times New Roman" w:hAnsi="Times New Roman" w:cs="Times New Roman"/>
-        </w:rPr>
-      </w:pPr>
-      <w:r>
-        <w:rPr>
-          <w:rFonts w:ascii="Times New Roman" w:hAnsi="Times New Roman" w:cs="Times New Roman"/>
-        </w:rPr>
-        <w:t xml:space="preserve">Data Engineering, Big Data, and Machine Learning on </w:t>
-      </w:r>
-      <w:r>
-        <w:rPr>
-          <w:rFonts w:ascii="Times New Roman" w:hAnsi="Times New Roman" w:cs="Times New Roman"/>
-          <w:b/>
-          <w:bCs/>
-        </w:rPr>
-        <w:t>Google Cloud Platform</w:t>
-      </w:r>
-      <w:r>
-        <w:rPr>
-          <w:rFonts w:ascii="Times New Roman" w:hAnsi="Times New Roman" w:cs="Times New Roman"/>
-        </w:rPr>
-        <w:t xml:space="preserve">, </w:t>
-      </w:r>
-    </w:p>
-    <w:p>
-      <w:pPr>
-        <w:spacing w:after="0"/>
-        <w:rPr>
-          <w:rFonts w:ascii="Times New Roman" w:hAnsi="Times New Roman" w:cs="Times New Roman"/>
-        </w:rPr>
-      </w:pPr>
-      <w:r>
-        <w:rPr>
-          <w:rFonts w:ascii="Times New Roman" w:hAnsi="Times New Roman" w:cs="Times New Roman"/>
-        </w:rPr>
-        <w:t xml:space="preserve">Azure Spark </w:t>
-      </w:r>
-      <w:r>
-        <w:rPr>
-          <w:rFonts w:ascii="Times New Roman" w:hAnsi="Times New Roman" w:cs="Times New Roman"/>
-          <w:b/>
-          <w:bCs/>
-        </w:rPr>
-        <w:t>Databricks</w:t>
-      </w:r>
-      <w:r>
-        <w:rPr>
-          <w:rFonts w:ascii="Times New Roman" w:hAnsi="Times New Roman" w:cs="Times New Roman"/>
-        </w:rPr>
-        <w:t xml:space="preserve"> Essential Training</w:t>
-      </w:r>
-      <w:r>
-        <w:rPr>
-          <w:rFonts w:ascii="Times New Roman" w:hAnsi="Times New Roman" w:cs="Times New Roman"/>
-        </w:rPr>
-        <w:t xml:space="preserve">, </w:t>
-      </w:r>
-    </w:p>
-    <w:p>
-      <w:pPr>
-        <w:spacing w:after="0"/>
-        <w:rPr>
-          <w:rFonts w:ascii="Times New Roman" w:hAnsi="Times New Roman" w:cs="Times New Roman"/>
-        </w:rPr>
-      </w:pPr>
-      <w:r>
-        <w:rPr>
-          <w:rFonts w:ascii="Times New Roman" w:hAnsi="Times New Roman" w:cs="Times New Roman"/>
-        </w:rPr>
-        <w:t xml:space="preserve">Learning </w:t>
-      </w:r>
-      <w:r>
-        <w:rPr>
-          <w:rFonts w:ascii="Times New Roman" w:hAnsi="Times New Roman" w:cs="Times New Roman"/>
-          <w:b/>
-          <w:bCs/>
-        </w:rPr>
-        <w:t>Kubernetes</w:t>
-      </w:r>
-      <w:r>
-        <w:rPr>
-          <w:rFonts w:ascii="Times New Roman" w:hAnsi="Times New Roman" w:cs="Times New Roman"/>
-        </w:rPr>
-        <w:t xml:space="preserve">, </w:t>
-      </w:r>
-    </w:p>
-    <w:p>
-      <w:pPr>
-        <w:spacing w:after="0"/>
-        <w:rPr>
-          <w:rFonts w:ascii="Times New Roman" w:hAnsi="Times New Roman" w:cs="Times New Roman"/>
-        </w:rPr>
-      </w:pPr>
-      <w:r>
-        <w:rPr>
-          <w:rFonts w:ascii="Times New Roman" w:hAnsi="Times New Roman" w:cs="Times New Roman"/>
-          <w:b/>
-          <w:bCs/>
-        </w:rPr>
-        <w:t>Alteryx</w:t>
-      </w:r>
-      <w:r>
-        <w:rPr>
-          <w:rFonts w:ascii="Times New Roman" w:hAnsi="Times New Roman" w:cs="Times New Roman"/>
-        </w:rPr>
-        <w:t xml:space="preserve"> Designer Core Certified, </w:t>
-      </w:r>
-    </w:p>
-    <w:p>
-      <w:pPr>
-        <w:spacing w:after="0"/>
-        <w:rPr>
-          <w:rFonts w:ascii="Times New Roman" w:hAnsi="Times New Roman" w:cs="Times New Roman"/>
-        </w:rPr>
-      </w:pPr>
-      <w:r>
-        <w:rPr>
-          <w:rFonts w:ascii="Times New Roman" w:hAnsi="Times New Roman" w:cs="Times New Roman"/>
-          <w:b/>
-          <w:bCs/>
-        </w:rPr>
-        <w:t>Tableau</w:t>
-      </w:r>
-      <w:r>
-        <w:rPr>
-          <w:rFonts w:ascii="Times New Roman" w:hAnsi="Times New Roman" w:cs="Times New Roman"/>
-        </w:rPr>
-        <w:t xml:space="preserve"> Data Analyst and Data </w:t>
-      </w:r>
-      <w:r>
-        <w:rPr>
-          <w:rFonts w:ascii="Times New Roman" w:hAnsi="Times New Roman" w:cs="Times New Roman"/>
-        </w:rPr>
-        <w:t>Scientist</w:t>
-      </w:r>
-      <w:r>
-        <w:rPr>
-          <w:rFonts w:ascii="Times New Roman" w:hAnsi="Times New Roman" w:cs="Times New Roman"/>
-        </w:rPr>
-        <w:t xml:space="preserve"> Badge</w:t>
-      </w:r>
-    </w:p>
-    <w:p>
-      <w:pPr>
-        <w:spacing w:after="0"/>
-        <w:rPr>
-          <w:rFonts w:ascii="Times New Roman" w:hAnsi="Times New Roman" w:cs="Times New Roman"/>
-        </w:rPr>
-      </w:pPr>
+      <w:bookmarkStart w:id="0" w:name="_GoBack"/>
+      <w:bookmarkEnd w:id="0"/>
     </w:p>
     <w:sectPr>
       <w:pgSz w:w="12240" w:h="15840"/>
-      <w:pgMar w:top="720" w:right="720" w:bottom="144" w:left="720" w:header="720" w:footer="720" w:gutter="0"/>
+      <w:pgMar w:top="288" w:right="720" w:bottom="144" w:left="720" w:header="720" w:footer="720" w:gutter="0"/>
       <w:cols w:space="720"/>
       <w:docGrid w:linePitch="360"/>
     </w:sectPr>
@@ -3312,6 +3063,7 @@
   <w:style w:type="character" w:default="1" w:styleId="DefaultParagraphFont">
     <w:name w:val="Default Paragraph Font"/>
     <w:uiPriority w:val="1"/>
+    <w:semiHidden/>
     <w:unhideWhenUsed/>
   </w:style>
   <w:style w:type="table" w:default="1" w:styleId="TableNormal">

</xml_diff>